<commit_message>
List file layout and Functionalities
List file layout and Functionalities  Done Approximatively
</commit_message>
<xml_diff>
--- a/File And Database/Restaurant Management System Working.docx
+++ b/File And Database/Restaurant Management System Working.docx
@@ -2179,6 +2179,11 @@
       <w:proofErr w:type="spellEnd"/>
     </w:p>
     <w:p>
+      <w:r>
+        <w:t>Payment = Payment -&gt; Together, cumulative</w:t>
+      </w:r>
+    </w:p>
+    <w:p>
       <w:pPr>
         <w:rPr>
           <w:b/>
@@ -2186,39 +2191,94 @@
         </w:rPr>
       </w:pPr>
       <w:r>
+        <w:t>Payoff -&gt; Together, cumulative = Payment -&gt; Together, cumulative</w:t>
+      </w:r>
+      <w:r>
+        <w:t xml:space="preserve"> </w:t>
+      </w:r>
+      <w:r>
+        <w:t>+</w:t>
+      </w:r>
+      <w:r>
+        <w:t xml:space="preserve"> payoff -&gt; amount</w:t>
+      </w:r>
+    </w:p>
+    <w:p>
+      <w:pPr>
         <w:rPr>
           <w:b/>
           <w:sz w:val="28"/>
         </w:rPr>
-        <w:t>Payment</w:t>
-      </w:r>
-      <w:r>
+      </w:pPr>
+    </w:p>
+    <w:p>
+      <w:pPr>
         <w:rPr>
           <w:b/>
           <w:sz w:val="28"/>
         </w:rPr>
-        <w:t xml:space="preserve"> = </w:t>
-      </w:r>
+      </w:pPr>
       <w:r>
         <w:rPr>
           <w:b/>
           <w:sz w:val="28"/>
         </w:rPr>
-        <w:t>Payment</w:t>
-      </w:r>
-      <w:r>
+        <w:t>Cash Report</w:t>
+      </w:r>
+    </w:p>
+    <w:p>
+      <w:r>
+        <w:t>T</w:t>
+      </w:r>
+      <w:r>
+        <w:t>otal income</w:t>
+      </w:r>
+    </w:p>
+    <w:p>
+      <w:r>
+        <w:t>Card transactions</w:t>
+      </w:r>
+    </w:p>
+    <w:p>
+      <w:r>
+        <w:t>Canceled sale</w:t>
+      </w:r>
+    </w:p>
+    <w:p>
+      <w:r>
+        <w:t>Supplier Cash</w:t>
+      </w:r>
+    </w:p>
+    <w:p>
+      <w:r>
+        <w:t>Bank Cash Total</w:t>
+      </w:r>
+    </w:p>
+    <w:p>
+      <w:r>
+        <w:t>Restaurant Id</w:t>
+      </w:r>
+    </w:p>
+    <w:p>
+      <w:r>
+        <w:lastRenderedPageBreak/>
+        <w:t xml:space="preserve">Report Handler </w:t>
+      </w:r>
+    </w:p>
+    <w:p/>
+    <w:p>
+      <w:pPr>
         <w:rPr>
           <w:b/>
           <w:sz w:val="28"/>
         </w:rPr>
-        <w:t xml:space="preserve"> -&gt; </w:t>
-      </w:r>
+      </w:pPr>
       <w:r>
         <w:rPr>
           <w:b/>
           <w:sz w:val="28"/>
         </w:rPr>
-        <w:t>Together, cumulative</w:t>
+        <w:t>Fri Aug 26 08:36:15 2022</w:t>
       </w:r>
     </w:p>
     <w:p>
@@ -2233,55 +2293,90 @@
           <w:b/>
           <w:sz w:val="28"/>
         </w:rPr>
-        <w:t>Payoff</w:t>
-      </w:r>
-      <w:r>
+        <w:t>Complain Report</w:t>
+      </w:r>
+    </w:p>
+    <w:p>
+      <w:r>
+        <w:t>Add new Compliant state daily report</w:t>
+      </w:r>
+      <w:r>
+        <w:tab/>
+        <w:t xml:space="preserve">-&gt; deduct salary </w:t>
+      </w:r>
+      <w:r>
+        <w:t>means</w:t>
+      </w:r>
+      <w:r>
+        <w:t xml:space="preserve"> related to add salary table</w:t>
+      </w:r>
+    </w:p>
+    <w:p>
+      <w:pPr>
         <w:rPr>
           <w:b/>
           <w:sz w:val="28"/>
         </w:rPr>
-        <w:t xml:space="preserve"> -&gt; </w:t>
-      </w:r>
-      <w:r>
+      </w:pPr>
+    </w:p>
+    <w:p>
+      <w:pPr>
         <w:rPr>
           <w:b/>
           <w:sz w:val="28"/>
         </w:rPr>
-        <w:t>Together, cumulative</w:t>
-      </w:r>
+      </w:pPr>
       <w:r>
         <w:rPr>
           <w:b/>
           <w:sz w:val="28"/>
         </w:rPr>
-        <w:t xml:space="preserve"> = </w:t>
-      </w:r>
-      <w:r>
+        <w:t xml:space="preserve">Daily Report </w:t>
+      </w:r>
+    </w:p>
+    <w:p>
+      <w:pPr>
         <w:rPr>
           <w:b/>
           <w:sz w:val="28"/>
         </w:rPr>
-        <w:t>Payment</w:t>
-      </w:r>
-      <w:r>
+      </w:pPr>
+    </w:p>
+    <w:p>
+      <w:pPr>
         <w:rPr>
           <w:b/>
           <w:sz w:val="28"/>
         </w:rPr>
-        <w:t xml:space="preserve"> -&gt; </w:t>
-      </w:r>
+      </w:pPr>
       <w:r>
         <w:rPr>
           <w:b/>
           <w:sz w:val="28"/>
         </w:rPr>
-        <w:t>Together, cumulative</w:t>
-      </w:r>
+        <w:t xml:space="preserve">List file layout </w:t>
+      </w:r>
+      <w:proofErr w:type="gramStart"/>
       <w:r>
         <w:rPr>
           <w:b/>
           <w:sz w:val="28"/>
         </w:rPr>
+        <w:t xml:space="preserve">Functionalities  </w:t>
+      </w:r>
+      <w:r>
+        <w:rPr>
+          <w:b/>
+          <w:sz w:val="28"/>
+        </w:rPr>
+        <w:t>Done</w:t>
+      </w:r>
+      <w:proofErr w:type="gramEnd"/>
+      <w:r>
+        <w:rPr>
+          <w:b/>
+          <w:sz w:val="28"/>
+        </w:rPr>
         <w:t xml:space="preserve"> </w:t>
       </w:r>
       <w:r>
@@ -2289,113 +2384,16 @@
           <w:b/>
           <w:sz w:val="28"/>
         </w:rPr>
-        <w:t>+</w:t>
-      </w:r>
-      <w:r>
-        <w:rPr>
-          <w:b/>
-          <w:sz w:val="28"/>
-        </w:rPr>
-        <w:t xml:space="preserve"> </w:t>
-      </w:r>
-      <w:r>
-        <w:rPr>
-          <w:b/>
-          <w:sz w:val="28"/>
-        </w:rPr>
-        <w:t>payoff</w:t>
-      </w:r>
-      <w:r>
-        <w:rPr>
-          <w:b/>
-          <w:sz w:val="28"/>
-        </w:rPr>
-        <w:t xml:space="preserve"> -&gt; amount</w:t>
-      </w:r>
-    </w:p>
-    <w:p>
-      <w:pPr>
-        <w:rPr>
-          <w:b/>
-          <w:sz w:val="28"/>
-        </w:rPr>
-      </w:pPr>
-    </w:p>
-    <w:p>
-      <w:pPr>
-        <w:rPr>
-          <w:b/>
-          <w:sz w:val="28"/>
-        </w:rPr>
-      </w:pPr>
-    </w:p>
-    <w:p>
-      <w:pPr>
-        <w:rPr>
-          <w:b/>
-          <w:sz w:val="28"/>
-        </w:rPr>
-      </w:pPr>
-      <w:r>
-        <w:rPr>
-          <w:b/>
-          <w:sz w:val="28"/>
-        </w:rPr>
-        <w:t>Cash Report</w:t>
-      </w:r>
-    </w:p>
-    <w:p>
-      <w:pPr>
-        <w:rPr>
-          <w:b/>
-          <w:sz w:val="28"/>
-        </w:rPr>
-      </w:pPr>
-    </w:p>
-    <w:p>
-      <w:r>
-        <w:t>T</w:t>
-      </w:r>
-      <w:r>
-        <w:t>otal income</w:t>
-      </w:r>
-    </w:p>
-    <w:p>
-      <w:r>
-        <w:t>C</w:t>
-      </w:r>
-      <w:r>
-        <w:t>ard transactions</w:t>
-      </w:r>
-    </w:p>
-    <w:p>
-      <w:r>
-        <w:lastRenderedPageBreak/>
-        <w:t>Canceled sale</w:t>
-      </w:r>
-    </w:p>
-    <w:p>
-      <w:r>
-        <w:t xml:space="preserve">Supplier </w:t>
-      </w:r>
-      <w:r>
-        <w:t>Cash</w:t>
+        <w:t>A</w:t>
       </w:r>
       <w:bookmarkStart w:id="0" w:name="_GoBack"/>
       <w:bookmarkEnd w:id="0"/>
-    </w:p>
-    <w:p>
-      <w:pPr>
+      <w:r>
         <w:rPr>
           <w:b/>
           <w:sz w:val="28"/>
         </w:rPr>
-      </w:pPr>
-      <w:r>
-        <w:t xml:space="preserve">Bank Cash </w:t>
-      </w:r>
-      <w:r>
-        <w:t>Total</w:t>
+        <w:t xml:space="preserve">pproximatively </w:t>
       </w:r>
     </w:p>
     <w:sectPr>
@@ -3098,7 +3096,7 @@
 </file>
 
 <file path=customXml/itemProps1.xml><?xml version="1.0" encoding="utf-8"?>
-<ds:datastoreItem xmlns:ds="http://schemas.openxmlformats.org/officeDocument/2006/customXml" ds:itemID="{40F72BE0-ED5C-4BC0-BC6E-B1D2EC7D4EAB}">
+<ds:datastoreItem xmlns:ds="http://schemas.openxmlformats.org/officeDocument/2006/customXml" ds:itemID="{DB1FFC5D-5A67-40CB-84F1-03F08239CDB8}">
   <ds:schemaRefs>
     <ds:schemaRef ds:uri="http://schemas.openxmlformats.org/officeDocument/2006/bibliography"/>
   </ds:schemaRefs>

</xml_diff>

<commit_message>
all Form Layout And  report form funtiolities done
</commit_message>
<xml_diff>
--- a/File And Database/Restaurant Management System Working.docx
+++ b/File And Database/Restaurant Management System Working.docx
@@ -10669,58 +10669,546 @@
           <w:szCs w:val="21"/>
         </w:rPr>
       </w:pPr>
+    </w:p>
+    <w:p>
+      <w:pPr>
+        <w:shd w:val="clear" w:color="auto" w:fill="1E1E1E"/>
+        <w:spacing w:after="0" w:line="285" w:lineRule="atLeast"/>
+        <w:rPr>
+          <w:rFonts w:ascii="Consolas" w:eastAsia="Times New Roman" w:hAnsi="Consolas" w:cs="Times New Roman"/>
+          <w:color w:val="D4D4D4"/>
+          <w:sz w:val="21"/>
+          <w:szCs w:val="21"/>
+        </w:rPr>
+      </w:pPr>
+      <w:r>
+        <w:rPr>
+          <w:rFonts w:ascii="Consolas" w:eastAsia="Times New Roman" w:hAnsi="Consolas" w:cs="Times New Roman"/>
+          <w:color w:val="D4D4D4"/>
+          <w:sz w:val="21"/>
+          <w:szCs w:val="21"/>
+        </w:rPr>
+        <w:t>                                            )</w:t>
+      </w:r>
+    </w:p>
+    <w:p>
+      <w:pPr>
+        <w:shd w:val="clear" w:color="auto" w:fill="1E1E1E"/>
+        <w:spacing w:after="0" w:line="285" w:lineRule="atLeast"/>
+        <w:rPr>
+          <w:rFonts w:ascii="Consolas" w:eastAsia="Times New Roman" w:hAnsi="Consolas" w:cs="Times New Roman"/>
+          <w:color w:val="D4D4D4"/>
+          <w:sz w:val="21"/>
+          <w:szCs w:val="21"/>
+        </w:rPr>
+      </w:pPr>
+      <w:r>
+        <w:rPr>
+          <w:rFonts w:ascii="Consolas" w:eastAsia="Times New Roman" w:hAnsi="Consolas" w:cs="Times New Roman"/>
+          <w:color w:val="D4D4D4"/>
+          <w:sz w:val="21"/>
+          <w:szCs w:val="21"/>
+        </w:rPr>
+        <w:t>                                        })</w:t>
+      </w:r>
+    </w:p>
+    <w:p>
+      <w:pPr>
+        <w:rPr>
+          <w:b/>
+          <w:sz w:val="28"/>
+        </w:rPr>
+      </w:pPr>
+    </w:p>
+    <w:p>
+      <w:pPr>
+        <w:rPr>
+          <w:b/>
+          <w:sz w:val="28"/>
+        </w:rPr>
+      </w:pPr>
+    </w:p>
+    <w:p>
+      <w:pPr>
+        <w:rPr>
+          <w:b/>
+          <w:sz w:val="28"/>
+        </w:rPr>
+      </w:pPr>
+    </w:p>
+    <w:p>
+      <w:pPr>
+        <w:rPr>
+          <w:b/>
+          <w:sz w:val="28"/>
+        </w:rPr>
+      </w:pPr>
+    </w:p>
+    <w:p>
+      <w:pPr>
+        <w:shd w:val="clear" w:color="auto" w:fill="1E1E1E"/>
+        <w:spacing w:after="0" w:line="285" w:lineRule="atLeast"/>
+        <w:rPr>
+          <w:rFonts w:ascii="Consolas" w:eastAsia="Times New Roman" w:hAnsi="Consolas" w:cs="Times New Roman"/>
+          <w:color w:val="D4D4D4"/>
+          <w:sz w:val="21"/>
+          <w:szCs w:val="21"/>
+        </w:rPr>
+      </w:pPr>
+      <w:r>
+        <w:rPr>
+          <w:rFonts w:ascii="Consolas" w:eastAsia="Times New Roman" w:hAnsi="Consolas" w:cs="Times New Roman"/>
+          <w:color w:val="CE9178"/>
+          <w:sz w:val="21"/>
+          <w:szCs w:val="21"/>
+        </w:rPr>
+        <w:t>                                                                            '</w:t>
+      </w:r>
+    </w:p>
+    <w:p>
+      <w:pPr>
+        <w:shd w:val="clear" w:color="auto" w:fill="1E1E1E"/>
+        <w:spacing w:after="0" w:line="285" w:lineRule="atLeast"/>
+        <w:rPr>
+          <w:rFonts w:ascii="Consolas" w:eastAsia="Times New Roman" w:hAnsi="Consolas" w:cs="Times New Roman"/>
+          <w:color w:val="D4D4D4"/>
+          <w:sz w:val="21"/>
+          <w:szCs w:val="21"/>
+        </w:rPr>
+      </w:pPr>
+      <w:r>
+        <w:rPr>
+          <w:rFonts w:ascii="Consolas" w:eastAsia="Times New Roman" w:hAnsi="Consolas" w:cs="Times New Roman"/>
+          <w:color w:val="D4D4D4"/>
+          <w:sz w:val="21"/>
+          <w:szCs w:val="21"/>
+        </w:rPr>
+        <w:t>                                                                            +</w:t>
+      </w:r>
+    </w:p>
+    <w:p>
+      <w:pPr>
+        <w:shd w:val="clear" w:color="auto" w:fill="1E1E1E"/>
+        <w:spacing w:after="0" w:line="285" w:lineRule="atLeast"/>
+        <w:rPr>
+          <w:rFonts w:ascii="Consolas" w:eastAsia="Times New Roman" w:hAnsi="Consolas" w:cs="Times New Roman"/>
+          <w:color w:val="D4D4D4"/>
+          <w:sz w:val="21"/>
+          <w:szCs w:val="21"/>
+        </w:rPr>
+      </w:pPr>
+      <w:r>
+        <w:rPr>
+          <w:rFonts w:ascii="Consolas" w:eastAsia="Times New Roman" w:hAnsi="Consolas" w:cs="Times New Roman"/>
+          <w:color w:val="D4D4D4"/>
+          <w:sz w:val="21"/>
+          <w:szCs w:val="21"/>
+        </w:rPr>
+        <w:t xml:space="preserve">                                                                            </w:t>
+      </w:r>
+    </w:p>
+    <w:p>
+      <w:pPr>
+        <w:shd w:val="clear" w:color="auto" w:fill="1E1E1E"/>
+        <w:spacing w:after="0" w:line="285" w:lineRule="atLeast"/>
+        <w:rPr>
+          <w:rFonts w:ascii="Consolas" w:eastAsia="Times New Roman" w:hAnsi="Consolas" w:cs="Times New Roman"/>
+          <w:color w:val="D4D4D4"/>
+          <w:sz w:val="21"/>
+          <w:szCs w:val="21"/>
+        </w:rPr>
+      </w:pPr>
+      <w:r>
+        <w:rPr>
+          <w:rFonts w:ascii="Consolas" w:eastAsia="Times New Roman" w:hAnsi="Consolas" w:cs="Times New Roman"/>
+          <w:color w:val="D4D4D4"/>
+          <w:sz w:val="21"/>
+          <w:szCs w:val="21"/>
+        </w:rPr>
+        <w:t xml:space="preserve">                                                                            </w:t>
+      </w:r>
+      <w:proofErr w:type="spellStart"/>
+      <w:proofErr w:type="gramStart"/>
+      <w:r>
+        <w:rPr>
+          <w:rFonts w:ascii="Consolas" w:eastAsia="Times New Roman" w:hAnsi="Consolas" w:cs="Times New Roman"/>
+          <w:color w:val="9CDCFE"/>
+          <w:sz w:val="21"/>
+          <w:szCs w:val="21"/>
+        </w:rPr>
+        <w:t>response</w:t>
+      </w:r>
+      <w:r>
+        <w:rPr>
+          <w:rFonts w:ascii="Consolas" w:eastAsia="Times New Roman" w:hAnsi="Consolas" w:cs="Times New Roman"/>
+          <w:color w:val="D4D4D4"/>
+          <w:sz w:val="21"/>
+          <w:szCs w:val="21"/>
+        </w:rPr>
+        <w:t>.</w:t>
+      </w:r>
+      <w:r>
+        <w:rPr>
+          <w:rFonts w:ascii="Consolas" w:eastAsia="Times New Roman" w:hAnsi="Consolas" w:cs="Times New Roman"/>
+          <w:color w:val="9CDCFE"/>
+          <w:sz w:val="21"/>
+          <w:szCs w:val="21"/>
+        </w:rPr>
+        <w:t>supplier</w:t>
+      </w:r>
+      <w:proofErr w:type="gramEnd"/>
+      <w:r>
+        <w:rPr>
+          <w:rFonts w:ascii="Consolas" w:eastAsia="Times New Roman" w:hAnsi="Consolas" w:cs="Times New Roman"/>
+          <w:color w:val="D4D4D4"/>
+          <w:sz w:val="21"/>
+          <w:szCs w:val="21"/>
+        </w:rPr>
+        <w:t>.</w:t>
+      </w:r>
+      <w:r>
+        <w:rPr>
+          <w:rFonts w:ascii="Consolas" w:eastAsia="Times New Roman" w:hAnsi="Consolas" w:cs="Times New Roman"/>
+          <w:color w:val="DCDCAA"/>
+          <w:sz w:val="21"/>
+          <w:szCs w:val="21"/>
+        </w:rPr>
+        <w:t>forEach</w:t>
+      </w:r>
+      <w:proofErr w:type="spellEnd"/>
+      <w:r>
+        <w:rPr>
+          <w:rFonts w:ascii="Consolas" w:eastAsia="Times New Roman" w:hAnsi="Consolas" w:cs="Times New Roman"/>
+          <w:color w:val="D4D4D4"/>
+          <w:sz w:val="21"/>
+          <w:szCs w:val="21"/>
+        </w:rPr>
+        <w:t>(</w:t>
+      </w:r>
+      <w:proofErr w:type="spellStart"/>
+      <w:r>
+        <w:rPr>
+          <w:rFonts w:ascii="Consolas" w:eastAsia="Times New Roman" w:hAnsi="Consolas" w:cs="Times New Roman"/>
+          <w:color w:val="9CDCFE"/>
+          <w:sz w:val="21"/>
+          <w:szCs w:val="21"/>
+        </w:rPr>
+        <w:t>supplier_item</w:t>
+      </w:r>
+      <w:proofErr w:type="spellEnd"/>
+      <w:r>
+        <w:rPr>
+          <w:rFonts w:ascii="Consolas" w:eastAsia="Times New Roman" w:hAnsi="Consolas" w:cs="Times New Roman"/>
+          <w:color w:val="D4D4D4"/>
+          <w:sz w:val="21"/>
+          <w:szCs w:val="21"/>
+        </w:rPr>
+        <w:t xml:space="preserve"> </w:t>
+      </w:r>
+      <w:r>
+        <w:rPr>
+          <w:rFonts w:ascii="Consolas" w:eastAsia="Times New Roman" w:hAnsi="Consolas" w:cs="Times New Roman"/>
+          <w:color w:val="569CD6"/>
+          <w:sz w:val="21"/>
+          <w:szCs w:val="21"/>
+        </w:rPr>
+        <w:t>=&gt;</w:t>
+      </w:r>
+      <w:r>
+        <w:rPr>
+          <w:rFonts w:ascii="Consolas" w:eastAsia="Times New Roman" w:hAnsi="Consolas" w:cs="Times New Roman"/>
+          <w:color w:val="D4D4D4"/>
+          <w:sz w:val="21"/>
+          <w:szCs w:val="21"/>
+        </w:rPr>
+        <w:t xml:space="preserve"> {</w:t>
+      </w:r>
+    </w:p>
+    <w:p>
+      <w:pPr>
+        <w:shd w:val="clear" w:color="auto" w:fill="1E1E1E"/>
+        <w:spacing w:after="0" w:line="285" w:lineRule="atLeast"/>
+        <w:rPr>
+          <w:rFonts w:ascii="Consolas" w:eastAsia="Times New Roman" w:hAnsi="Consolas" w:cs="Times New Roman"/>
+          <w:color w:val="D4D4D4"/>
+          <w:sz w:val="21"/>
+          <w:szCs w:val="21"/>
+        </w:rPr>
+      </w:pPr>
+      <w:r>
+        <w:rPr>
+          <w:rFonts w:ascii="Consolas" w:eastAsia="Times New Roman" w:hAnsi="Consolas" w:cs="Times New Roman"/>
+          <w:color w:val="D4D4D4"/>
+          <w:sz w:val="21"/>
+          <w:szCs w:val="21"/>
+        </w:rPr>
+        <w:t xml:space="preserve">                                                                            </w:t>
+      </w:r>
+      <w:r>
+        <w:rPr>
+          <w:rFonts w:ascii="Consolas" w:eastAsia="Times New Roman" w:hAnsi="Consolas" w:cs="Times New Roman"/>
+          <w:color w:val="CE9178"/>
+          <w:sz w:val="21"/>
+          <w:szCs w:val="21"/>
+        </w:rPr>
+        <w:t>'&lt;td&gt;'</w:t>
+      </w:r>
+      <w:r>
+        <w:rPr>
+          <w:rFonts w:ascii="Consolas" w:eastAsia="Times New Roman" w:hAnsi="Consolas" w:cs="Times New Roman"/>
+          <w:color w:val="D4D4D4"/>
+          <w:sz w:val="21"/>
+          <w:szCs w:val="21"/>
+        </w:rPr>
+        <w:t xml:space="preserve"> + </w:t>
+      </w:r>
+      <w:r>
+        <w:rPr>
+          <w:rFonts w:ascii="Consolas" w:eastAsia="Times New Roman" w:hAnsi="Consolas" w:cs="Times New Roman"/>
+          <w:color w:val="9CDCFE"/>
+          <w:sz w:val="21"/>
+          <w:szCs w:val="21"/>
+        </w:rPr>
+        <w:t>supplier_item</w:t>
+      </w:r>
+      <w:r>
+        <w:rPr>
+          <w:rFonts w:ascii="Consolas" w:eastAsia="Times New Roman" w:hAnsi="Consolas" w:cs="Times New Roman"/>
+          <w:color w:val="D4D4D4"/>
+          <w:sz w:val="21"/>
+          <w:szCs w:val="21"/>
+        </w:rPr>
+        <w:t>.</w:t>
+      </w:r>
+      <w:r>
+        <w:rPr>
+          <w:rFonts w:ascii="Consolas" w:eastAsia="Times New Roman" w:hAnsi="Consolas" w:cs="Times New Roman"/>
+          <w:color w:val="9CDCFE"/>
+          <w:sz w:val="21"/>
+          <w:szCs w:val="21"/>
+        </w:rPr>
+        <w:t>id</w:t>
+      </w:r>
+      <w:r>
+        <w:rPr>
+          <w:rFonts w:ascii="Consolas" w:eastAsia="Times New Roman" w:hAnsi="Consolas" w:cs="Times New Roman"/>
+          <w:color w:val="D4D4D4"/>
+          <w:sz w:val="21"/>
+          <w:szCs w:val="21"/>
+        </w:rPr>
+        <w:t xml:space="preserve"> + </w:t>
+      </w:r>
+      <w:r>
+        <w:rPr>
+          <w:rFonts w:ascii="Consolas" w:eastAsia="Times New Roman" w:hAnsi="Consolas" w:cs="Times New Roman"/>
+          <w:color w:val="CE9178"/>
+          <w:sz w:val="21"/>
+          <w:szCs w:val="21"/>
+        </w:rPr>
+        <w:t>'&lt;/td&gt;</w:t>
+      </w:r>
+      <w:r>
+        <w:rPr>
+          <w:rFonts w:ascii="Consolas" w:eastAsia="Times New Roman" w:hAnsi="Consolas" w:cs="Times New Roman"/>
+          <w:color w:val="D7BA7D"/>
+          <w:sz w:val="21"/>
+          <w:szCs w:val="21"/>
+        </w:rPr>
+        <w:t>\</w:t>
+      </w:r>
+    </w:p>
+    <w:p>
+      <w:pPr>
+        <w:shd w:val="clear" w:color="auto" w:fill="1E1E1E"/>
+        <w:spacing w:after="0" w:line="285" w:lineRule="atLeast"/>
+        <w:rPr>
+          <w:rFonts w:ascii="Consolas" w:eastAsia="Times New Roman" w:hAnsi="Consolas" w:cs="Times New Roman"/>
+          <w:color w:val="D4D4D4"/>
+          <w:sz w:val="21"/>
+          <w:szCs w:val="21"/>
+        </w:rPr>
+      </w:pPr>
+      <w:r>
+        <w:rPr>
+          <w:rFonts w:ascii="Consolas" w:eastAsia="Times New Roman" w:hAnsi="Consolas" w:cs="Times New Roman"/>
+          <w:color w:val="CE9178"/>
+          <w:sz w:val="21"/>
+          <w:szCs w:val="21"/>
+        </w:rPr>
+        <w:t>                                                                            '</w:t>
+      </w:r>
+    </w:p>
+    <w:p>
+      <w:pPr>
+        <w:shd w:val="clear" w:color="auto" w:fill="1E1E1E"/>
+        <w:spacing w:after="0" w:line="285" w:lineRule="atLeast"/>
+        <w:rPr>
+          <w:rFonts w:ascii="Consolas" w:eastAsia="Times New Roman" w:hAnsi="Consolas" w:cs="Times New Roman"/>
+          <w:color w:val="D4D4D4"/>
+          <w:sz w:val="21"/>
+          <w:szCs w:val="21"/>
+        </w:rPr>
+      </w:pPr>
+    </w:p>
+    <w:p>
+      <w:pPr>
+        <w:shd w:val="clear" w:color="auto" w:fill="1E1E1E"/>
+        <w:spacing w:after="0" w:line="285" w:lineRule="atLeast"/>
+        <w:rPr>
+          <w:rFonts w:ascii="Consolas" w:eastAsia="Times New Roman" w:hAnsi="Consolas" w:cs="Times New Roman"/>
+          <w:color w:val="D4D4D4"/>
+          <w:sz w:val="21"/>
+          <w:szCs w:val="21"/>
+        </w:rPr>
+      </w:pPr>
+      <w:r>
+        <w:rPr>
+          <w:rFonts w:ascii="Consolas" w:eastAsia="Times New Roman" w:hAnsi="Consolas" w:cs="Times New Roman"/>
+          <w:color w:val="D4D4D4"/>
+          <w:sz w:val="21"/>
+          <w:szCs w:val="21"/>
+        </w:rPr>
+        <w:t>                                                                            })</w:t>
+      </w:r>
+    </w:p>
+    <w:p>
+      <w:pPr>
+        <w:shd w:val="clear" w:color="auto" w:fill="1E1E1E"/>
+        <w:spacing w:after="0" w:line="285" w:lineRule="atLeast"/>
+        <w:rPr>
+          <w:rFonts w:ascii="Consolas" w:eastAsia="Times New Roman" w:hAnsi="Consolas" w:cs="Times New Roman"/>
+          <w:color w:val="D4D4D4"/>
+          <w:sz w:val="21"/>
+          <w:szCs w:val="21"/>
+        </w:rPr>
+      </w:pPr>
+      <w:r>
+        <w:rPr>
+          <w:rFonts w:ascii="Consolas" w:eastAsia="Times New Roman" w:hAnsi="Consolas" w:cs="Times New Roman"/>
+          <w:color w:val="D4D4D4"/>
+          <w:sz w:val="21"/>
+          <w:szCs w:val="21"/>
+        </w:rPr>
+        <w:t>                                                                            +</w:t>
+      </w:r>
+    </w:p>
+    <w:p>
+      <w:pPr>
+        <w:shd w:val="clear" w:color="auto" w:fill="1E1E1E"/>
+        <w:spacing w:after="0" w:line="285" w:lineRule="atLeast"/>
+        <w:rPr>
+          <w:rFonts w:ascii="Consolas" w:eastAsia="Times New Roman" w:hAnsi="Consolas" w:cs="Times New Roman"/>
+          <w:color w:val="D4D4D4"/>
+          <w:sz w:val="21"/>
+          <w:szCs w:val="21"/>
+        </w:rPr>
+      </w:pPr>
+      <w:r>
+        <w:rPr>
+          <w:rFonts w:ascii="Consolas" w:eastAsia="Times New Roman" w:hAnsi="Consolas" w:cs="Times New Roman"/>
+          <w:color w:val="D4D4D4"/>
+          <w:sz w:val="21"/>
+          <w:szCs w:val="21"/>
+        </w:rPr>
+        <w:t xml:space="preserve">                                                                            </w:t>
+      </w:r>
+      <w:r>
+        <w:rPr>
+          <w:rFonts w:ascii="Consolas" w:eastAsia="Times New Roman" w:hAnsi="Consolas" w:cs="Times New Roman"/>
+          <w:color w:val="CE9178"/>
+          <w:sz w:val="21"/>
+          <w:szCs w:val="21"/>
+        </w:rPr>
+        <w:t>'</w:t>
+      </w:r>
+    </w:p>
+    <w:p>
+      <w:pPr>
+        <w:rPr>
+          <w:b/>
+          <w:sz w:val="28"/>
+        </w:rPr>
+      </w:pPr>
+    </w:p>
+    <w:p>
+      <w:pPr>
+        <w:rPr>
+          <w:b/>
+          <w:sz w:val="28"/>
+        </w:rPr>
+      </w:pPr>
+    </w:p>
+    <w:p>
+      <w:pPr>
+        <w:rPr>
+          <w:b/>
+          <w:sz w:val="28"/>
+        </w:rPr>
+      </w:pPr>
+    </w:p>
+    <w:p>
+      <w:pPr>
+        <w:rPr>
+          <w:b/>
+          <w:sz w:val="28"/>
+        </w:rPr>
+      </w:pPr>
+      <w:r>
+        <w:rPr>
+          <w:b/>
+          <w:sz w:val="28"/>
+        </w:rPr>
+        <w:lastRenderedPageBreak/>
+        <w:t xml:space="preserve">Tue </w:t>
+      </w:r>
+      <w:proofErr w:type="gramStart"/>
+      <w:r>
+        <w:rPr>
+          <w:b/>
+          <w:sz w:val="28"/>
+        </w:rPr>
+        <w:t>Sep  6</w:t>
+      </w:r>
+      <w:proofErr w:type="gramEnd"/>
+      <w:r>
+        <w:rPr>
+          <w:b/>
+          <w:sz w:val="28"/>
+        </w:rPr>
+        <w:t xml:space="preserve"> 02:26:24 2022</w:t>
+      </w:r>
+    </w:p>
+    <w:p>
+      <w:pPr>
+        <w:rPr>
+          <w:b/>
+          <w:sz w:val="28"/>
+        </w:rPr>
+      </w:pPr>
+    </w:p>
+    <w:p>
+      <w:pPr>
+        <w:rPr>
+          <w:b/>
+          <w:sz w:val="28"/>
+        </w:rPr>
+      </w:pPr>
+      <w:r>
+        <w:rPr>
+          <w:b/>
+          <w:sz w:val="28"/>
+        </w:rPr>
+        <w:t>Employee List and Restaurant</w:t>
+      </w:r>
       <w:bookmarkStart w:id="0" w:name="_GoBack"/>
       <w:bookmarkEnd w:id="0"/>
-    </w:p>
-    <w:p>
-      <w:pPr>
-        <w:shd w:val="clear" w:color="auto" w:fill="1E1E1E"/>
-        <w:spacing w:after="0" w:line="285" w:lineRule="atLeast"/>
-        <w:rPr>
-          <w:rFonts w:ascii="Consolas" w:eastAsia="Times New Roman" w:hAnsi="Consolas" w:cs="Times New Roman"/>
-          <w:color w:val="D4D4D4"/>
-          <w:sz w:val="21"/>
-          <w:szCs w:val="21"/>
-        </w:rPr>
-      </w:pPr>
-      <w:r>
-        <w:rPr>
-          <w:rFonts w:ascii="Consolas" w:eastAsia="Times New Roman" w:hAnsi="Consolas" w:cs="Times New Roman"/>
-          <w:color w:val="D4D4D4"/>
-          <w:sz w:val="21"/>
-          <w:szCs w:val="21"/>
-        </w:rPr>
-        <w:t>                                            )</w:t>
-      </w:r>
-    </w:p>
-    <w:p>
-      <w:pPr>
-        <w:shd w:val="clear" w:color="auto" w:fill="1E1E1E"/>
-        <w:spacing w:after="0" w:line="285" w:lineRule="atLeast"/>
-        <w:rPr>
-          <w:rFonts w:ascii="Consolas" w:eastAsia="Times New Roman" w:hAnsi="Consolas" w:cs="Times New Roman"/>
-          <w:color w:val="D4D4D4"/>
-          <w:sz w:val="21"/>
-          <w:szCs w:val="21"/>
-        </w:rPr>
-      </w:pPr>
-      <w:r>
-        <w:rPr>
-          <w:rFonts w:ascii="Consolas" w:eastAsia="Times New Roman" w:hAnsi="Consolas" w:cs="Times New Roman"/>
-          <w:color w:val="D4D4D4"/>
-          <w:sz w:val="21"/>
-          <w:szCs w:val="21"/>
-        </w:rPr>
-        <w:t>                                        })</w:t>
-      </w:r>
-    </w:p>
-    <w:p>
-      <w:pPr>
+      <w:r>
         <w:rPr>
           <w:b/>
           <w:sz w:val="28"/>
         </w:rPr>
-      </w:pPr>
+        <w:t xml:space="preserve"> Page</w:t>
+      </w:r>
     </w:p>
     <w:p>
       <w:pPr>
@@ -10729,400 +11217,6 @@
           <w:sz w:val="28"/>
         </w:rPr>
       </w:pPr>
-    </w:p>
-    <w:p>
-      <w:pPr>
-        <w:rPr>
-          <w:b/>
-          <w:sz w:val="28"/>
-        </w:rPr>
-      </w:pPr>
-    </w:p>
-    <w:p>
-      <w:pPr>
-        <w:rPr>
-          <w:b/>
-          <w:sz w:val="28"/>
-        </w:rPr>
-      </w:pPr>
-    </w:p>
-    <w:p>
-      <w:pPr>
-        <w:shd w:val="clear" w:color="auto" w:fill="1E1E1E"/>
-        <w:spacing w:after="0" w:line="285" w:lineRule="atLeast"/>
-        <w:rPr>
-          <w:rFonts w:ascii="Consolas" w:eastAsia="Times New Roman" w:hAnsi="Consolas" w:cs="Times New Roman"/>
-          <w:color w:val="D4D4D4"/>
-          <w:sz w:val="21"/>
-          <w:szCs w:val="21"/>
-        </w:rPr>
-      </w:pPr>
-      <w:r>
-        <w:rPr>
-          <w:rFonts w:ascii="Consolas" w:eastAsia="Times New Roman" w:hAnsi="Consolas" w:cs="Times New Roman"/>
-          <w:color w:val="CE9178"/>
-          <w:sz w:val="21"/>
-          <w:szCs w:val="21"/>
-        </w:rPr>
-        <w:t>                                                                            '</w:t>
-      </w:r>
-    </w:p>
-    <w:p>
-      <w:pPr>
-        <w:shd w:val="clear" w:color="auto" w:fill="1E1E1E"/>
-        <w:spacing w:after="0" w:line="285" w:lineRule="atLeast"/>
-        <w:rPr>
-          <w:rFonts w:ascii="Consolas" w:eastAsia="Times New Roman" w:hAnsi="Consolas" w:cs="Times New Roman"/>
-          <w:color w:val="D4D4D4"/>
-          <w:sz w:val="21"/>
-          <w:szCs w:val="21"/>
-        </w:rPr>
-      </w:pPr>
-      <w:r>
-        <w:rPr>
-          <w:rFonts w:ascii="Consolas" w:eastAsia="Times New Roman" w:hAnsi="Consolas" w:cs="Times New Roman"/>
-          <w:color w:val="D4D4D4"/>
-          <w:sz w:val="21"/>
-          <w:szCs w:val="21"/>
-        </w:rPr>
-        <w:t>                                                                            +</w:t>
-      </w:r>
-    </w:p>
-    <w:p>
-      <w:pPr>
-        <w:shd w:val="clear" w:color="auto" w:fill="1E1E1E"/>
-        <w:spacing w:after="0" w:line="285" w:lineRule="atLeast"/>
-        <w:rPr>
-          <w:rFonts w:ascii="Consolas" w:eastAsia="Times New Roman" w:hAnsi="Consolas" w:cs="Times New Roman"/>
-          <w:color w:val="D4D4D4"/>
-          <w:sz w:val="21"/>
-          <w:szCs w:val="21"/>
-        </w:rPr>
-      </w:pPr>
-      <w:r>
-        <w:rPr>
-          <w:rFonts w:ascii="Consolas" w:eastAsia="Times New Roman" w:hAnsi="Consolas" w:cs="Times New Roman"/>
-          <w:color w:val="D4D4D4"/>
-          <w:sz w:val="21"/>
-          <w:szCs w:val="21"/>
-        </w:rPr>
-        <w:t xml:space="preserve">                                                                            </w:t>
-      </w:r>
-    </w:p>
-    <w:p>
-      <w:pPr>
-        <w:shd w:val="clear" w:color="auto" w:fill="1E1E1E"/>
-        <w:spacing w:after="0" w:line="285" w:lineRule="atLeast"/>
-        <w:rPr>
-          <w:rFonts w:ascii="Consolas" w:eastAsia="Times New Roman" w:hAnsi="Consolas" w:cs="Times New Roman"/>
-          <w:color w:val="D4D4D4"/>
-          <w:sz w:val="21"/>
-          <w:szCs w:val="21"/>
-        </w:rPr>
-      </w:pPr>
-      <w:r>
-        <w:rPr>
-          <w:rFonts w:ascii="Consolas" w:eastAsia="Times New Roman" w:hAnsi="Consolas" w:cs="Times New Roman"/>
-          <w:color w:val="D4D4D4"/>
-          <w:sz w:val="21"/>
-          <w:szCs w:val="21"/>
-        </w:rPr>
-        <w:t xml:space="preserve">                                                                            </w:t>
-      </w:r>
-      <w:proofErr w:type="spellStart"/>
-      <w:proofErr w:type="gramStart"/>
-      <w:r>
-        <w:rPr>
-          <w:rFonts w:ascii="Consolas" w:eastAsia="Times New Roman" w:hAnsi="Consolas" w:cs="Times New Roman"/>
-          <w:color w:val="9CDCFE"/>
-          <w:sz w:val="21"/>
-          <w:szCs w:val="21"/>
-        </w:rPr>
-        <w:t>response</w:t>
-      </w:r>
-      <w:r>
-        <w:rPr>
-          <w:rFonts w:ascii="Consolas" w:eastAsia="Times New Roman" w:hAnsi="Consolas" w:cs="Times New Roman"/>
-          <w:color w:val="D4D4D4"/>
-          <w:sz w:val="21"/>
-          <w:szCs w:val="21"/>
-        </w:rPr>
-        <w:t>.</w:t>
-      </w:r>
-      <w:r>
-        <w:rPr>
-          <w:rFonts w:ascii="Consolas" w:eastAsia="Times New Roman" w:hAnsi="Consolas" w:cs="Times New Roman"/>
-          <w:color w:val="9CDCFE"/>
-          <w:sz w:val="21"/>
-          <w:szCs w:val="21"/>
-        </w:rPr>
-        <w:t>supplier</w:t>
-      </w:r>
-      <w:proofErr w:type="gramEnd"/>
-      <w:r>
-        <w:rPr>
-          <w:rFonts w:ascii="Consolas" w:eastAsia="Times New Roman" w:hAnsi="Consolas" w:cs="Times New Roman"/>
-          <w:color w:val="D4D4D4"/>
-          <w:sz w:val="21"/>
-          <w:szCs w:val="21"/>
-        </w:rPr>
-        <w:t>.</w:t>
-      </w:r>
-      <w:r>
-        <w:rPr>
-          <w:rFonts w:ascii="Consolas" w:eastAsia="Times New Roman" w:hAnsi="Consolas" w:cs="Times New Roman"/>
-          <w:color w:val="DCDCAA"/>
-          <w:sz w:val="21"/>
-          <w:szCs w:val="21"/>
-        </w:rPr>
-        <w:t>forEach</w:t>
-      </w:r>
-      <w:proofErr w:type="spellEnd"/>
-      <w:r>
-        <w:rPr>
-          <w:rFonts w:ascii="Consolas" w:eastAsia="Times New Roman" w:hAnsi="Consolas" w:cs="Times New Roman"/>
-          <w:color w:val="D4D4D4"/>
-          <w:sz w:val="21"/>
-          <w:szCs w:val="21"/>
-        </w:rPr>
-        <w:t>(</w:t>
-      </w:r>
-      <w:proofErr w:type="spellStart"/>
-      <w:r>
-        <w:rPr>
-          <w:rFonts w:ascii="Consolas" w:eastAsia="Times New Roman" w:hAnsi="Consolas" w:cs="Times New Roman"/>
-          <w:color w:val="9CDCFE"/>
-          <w:sz w:val="21"/>
-          <w:szCs w:val="21"/>
-        </w:rPr>
-        <w:t>supplier_item</w:t>
-      </w:r>
-      <w:proofErr w:type="spellEnd"/>
-      <w:r>
-        <w:rPr>
-          <w:rFonts w:ascii="Consolas" w:eastAsia="Times New Roman" w:hAnsi="Consolas" w:cs="Times New Roman"/>
-          <w:color w:val="D4D4D4"/>
-          <w:sz w:val="21"/>
-          <w:szCs w:val="21"/>
-        </w:rPr>
-        <w:t xml:space="preserve"> </w:t>
-      </w:r>
-      <w:r>
-        <w:rPr>
-          <w:rFonts w:ascii="Consolas" w:eastAsia="Times New Roman" w:hAnsi="Consolas" w:cs="Times New Roman"/>
-          <w:color w:val="569CD6"/>
-          <w:sz w:val="21"/>
-          <w:szCs w:val="21"/>
-        </w:rPr>
-        <w:t>=&gt;</w:t>
-      </w:r>
-      <w:r>
-        <w:rPr>
-          <w:rFonts w:ascii="Consolas" w:eastAsia="Times New Roman" w:hAnsi="Consolas" w:cs="Times New Roman"/>
-          <w:color w:val="D4D4D4"/>
-          <w:sz w:val="21"/>
-          <w:szCs w:val="21"/>
-        </w:rPr>
-        <w:t xml:space="preserve"> {</w:t>
-      </w:r>
-    </w:p>
-    <w:p>
-      <w:pPr>
-        <w:shd w:val="clear" w:color="auto" w:fill="1E1E1E"/>
-        <w:spacing w:after="0" w:line="285" w:lineRule="atLeast"/>
-        <w:rPr>
-          <w:rFonts w:ascii="Consolas" w:eastAsia="Times New Roman" w:hAnsi="Consolas" w:cs="Times New Roman"/>
-          <w:color w:val="D4D4D4"/>
-          <w:sz w:val="21"/>
-          <w:szCs w:val="21"/>
-        </w:rPr>
-      </w:pPr>
-      <w:r>
-        <w:rPr>
-          <w:rFonts w:ascii="Consolas" w:eastAsia="Times New Roman" w:hAnsi="Consolas" w:cs="Times New Roman"/>
-          <w:color w:val="D4D4D4"/>
-          <w:sz w:val="21"/>
-          <w:szCs w:val="21"/>
-        </w:rPr>
-        <w:t xml:space="preserve">                                                                            </w:t>
-      </w:r>
-      <w:r>
-        <w:rPr>
-          <w:rFonts w:ascii="Consolas" w:eastAsia="Times New Roman" w:hAnsi="Consolas" w:cs="Times New Roman"/>
-          <w:color w:val="CE9178"/>
-          <w:sz w:val="21"/>
-          <w:szCs w:val="21"/>
-        </w:rPr>
-        <w:t>'&lt;td&gt;'</w:t>
-      </w:r>
-      <w:r>
-        <w:rPr>
-          <w:rFonts w:ascii="Consolas" w:eastAsia="Times New Roman" w:hAnsi="Consolas" w:cs="Times New Roman"/>
-          <w:color w:val="D4D4D4"/>
-          <w:sz w:val="21"/>
-          <w:szCs w:val="21"/>
-        </w:rPr>
-        <w:t xml:space="preserve"> + </w:t>
-      </w:r>
-      <w:r>
-        <w:rPr>
-          <w:rFonts w:ascii="Consolas" w:eastAsia="Times New Roman" w:hAnsi="Consolas" w:cs="Times New Roman"/>
-          <w:color w:val="9CDCFE"/>
-          <w:sz w:val="21"/>
-          <w:szCs w:val="21"/>
-        </w:rPr>
-        <w:t>supplier_item</w:t>
-      </w:r>
-      <w:r>
-        <w:rPr>
-          <w:rFonts w:ascii="Consolas" w:eastAsia="Times New Roman" w:hAnsi="Consolas" w:cs="Times New Roman"/>
-          <w:color w:val="D4D4D4"/>
-          <w:sz w:val="21"/>
-          <w:szCs w:val="21"/>
-        </w:rPr>
-        <w:t>.</w:t>
-      </w:r>
-      <w:r>
-        <w:rPr>
-          <w:rFonts w:ascii="Consolas" w:eastAsia="Times New Roman" w:hAnsi="Consolas" w:cs="Times New Roman"/>
-          <w:color w:val="9CDCFE"/>
-          <w:sz w:val="21"/>
-          <w:szCs w:val="21"/>
-        </w:rPr>
-        <w:t>id</w:t>
-      </w:r>
-      <w:r>
-        <w:rPr>
-          <w:rFonts w:ascii="Consolas" w:eastAsia="Times New Roman" w:hAnsi="Consolas" w:cs="Times New Roman"/>
-          <w:color w:val="D4D4D4"/>
-          <w:sz w:val="21"/>
-          <w:szCs w:val="21"/>
-        </w:rPr>
-        <w:t xml:space="preserve"> + </w:t>
-      </w:r>
-      <w:r>
-        <w:rPr>
-          <w:rFonts w:ascii="Consolas" w:eastAsia="Times New Roman" w:hAnsi="Consolas" w:cs="Times New Roman"/>
-          <w:color w:val="CE9178"/>
-          <w:sz w:val="21"/>
-          <w:szCs w:val="21"/>
-        </w:rPr>
-        <w:t>'&lt;/td&gt;</w:t>
-      </w:r>
-      <w:r>
-        <w:rPr>
-          <w:rFonts w:ascii="Consolas" w:eastAsia="Times New Roman" w:hAnsi="Consolas" w:cs="Times New Roman"/>
-          <w:color w:val="D7BA7D"/>
-          <w:sz w:val="21"/>
-          <w:szCs w:val="21"/>
-        </w:rPr>
-        <w:t>\</w:t>
-      </w:r>
-    </w:p>
-    <w:p>
-      <w:pPr>
-        <w:shd w:val="clear" w:color="auto" w:fill="1E1E1E"/>
-        <w:spacing w:after="0" w:line="285" w:lineRule="atLeast"/>
-        <w:rPr>
-          <w:rFonts w:ascii="Consolas" w:eastAsia="Times New Roman" w:hAnsi="Consolas" w:cs="Times New Roman"/>
-          <w:color w:val="D4D4D4"/>
-          <w:sz w:val="21"/>
-          <w:szCs w:val="21"/>
-        </w:rPr>
-      </w:pPr>
-      <w:r>
-        <w:rPr>
-          <w:rFonts w:ascii="Consolas" w:eastAsia="Times New Roman" w:hAnsi="Consolas" w:cs="Times New Roman"/>
-          <w:color w:val="CE9178"/>
-          <w:sz w:val="21"/>
-          <w:szCs w:val="21"/>
-        </w:rPr>
-        <w:t>                                                                            '</w:t>
-      </w:r>
-    </w:p>
-    <w:p>
-      <w:pPr>
-        <w:shd w:val="clear" w:color="auto" w:fill="1E1E1E"/>
-        <w:spacing w:after="0" w:line="285" w:lineRule="atLeast"/>
-        <w:rPr>
-          <w:rFonts w:ascii="Consolas" w:eastAsia="Times New Roman" w:hAnsi="Consolas" w:cs="Times New Roman"/>
-          <w:color w:val="D4D4D4"/>
-          <w:sz w:val="21"/>
-          <w:szCs w:val="21"/>
-        </w:rPr>
-      </w:pPr>
-    </w:p>
-    <w:p>
-      <w:pPr>
-        <w:shd w:val="clear" w:color="auto" w:fill="1E1E1E"/>
-        <w:spacing w:after="0" w:line="285" w:lineRule="atLeast"/>
-        <w:rPr>
-          <w:rFonts w:ascii="Consolas" w:eastAsia="Times New Roman" w:hAnsi="Consolas" w:cs="Times New Roman"/>
-          <w:color w:val="D4D4D4"/>
-          <w:sz w:val="21"/>
-          <w:szCs w:val="21"/>
-        </w:rPr>
-      </w:pPr>
-      <w:r>
-        <w:rPr>
-          <w:rFonts w:ascii="Consolas" w:eastAsia="Times New Roman" w:hAnsi="Consolas" w:cs="Times New Roman"/>
-          <w:color w:val="D4D4D4"/>
-          <w:sz w:val="21"/>
-          <w:szCs w:val="21"/>
-        </w:rPr>
-        <w:t>                                                                            })</w:t>
-      </w:r>
-    </w:p>
-    <w:p>
-      <w:pPr>
-        <w:shd w:val="clear" w:color="auto" w:fill="1E1E1E"/>
-        <w:spacing w:after="0" w:line="285" w:lineRule="atLeast"/>
-        <w:rPr>
-          <w:rFonts w:ascii="Consolas" w:eastAsia="Times New Roman" w:hAnsi="Consolas" w:cs="Times New Roman"/>
-          <w:color w:val="D4D4D4"/>
-          <w:sz w:val="21"/>
-          <w:szCs w:val="21"/>
-        </w:rPr>
-      </w:pPr>
-      <w:r>
-        <w:rPr>
-          <w:rFonts w:ascii="Consolas" w:eastAsia="Times New Roman" w:hAnsi="Consolas" w:cs="Times New Roman"/>
-          <w:color w:val="D4D4D4"/>
-          <w:sz w:val="21"/>
-          <w:szCs w:val="21"/>
-        </w:rPr>
-        <w:t>                                                                            +</w:t>
-      </w:r>
-    </w:p>
-    <w:p>
-      <w:pPr>
-        <w:shd w:val="clear" w:color="auto" w:fill="1E1E1E"/>
-        <w:spacing w:after="0" w:line="285" w:lineRule="atLeast"/>
-        <w:rPr>
-          <w:rFonts w:ascii="Consolas" w:eastAsia="Times New Roman" w:hAnsi="Consolas" w:cs="Times New Roman"/>
-          <w:color w:val="D4D4D4"/>
-          <w:sz w:val="21"/>
-          <w:szCs w:val="21"/>
-        </w:rPr>
-      </w:pPr>
-      <w:r>
-        <w:rPr>
-          <w:rFonts w:ascii="Consolas" w:eastAsia="Times New Roman" w:hAnsi="Consolas" w:cs="Times New Roman"/>
-          <w:color w:val="D4D4D4"/>
-          <w:sz w:val="21"/>
-          <w:szCs w:val="21"/>
-        </w:rPr>
-        <w:t xml:space="preserve">                                                                            </w:t>
-      </w:r>
-      <w:r>
-        <w:rPr>
-          <w:rFonts w:ascii="Consolas" w:eastAsia="Times New Roman" w:hAnsi="Consolas" w:cs="Times New Roman"/>
-          <w:color w:val="CE9178"/>
-          <w:sz w:val="21"/>
-          <w:szCs w:val="21"/>
-        </w:rPr>
-        <w:t>'</w:t>
-      </w:r>
     </w:p>
     <w:p>
       <w:pPr>
@@ -11832,7 +11926,7 @@
 </file>
 
 <file path=customXml/itemProps1.xml><?xml version="1.0" encoding="utf-8"?>
-<ds:datastoreItem xmlns:ds="http://schemas.openxmlformats.org/officeDocument/2006/customXml" ds:itemID="{8298A78C-0B7B-4970-BE74-C67251D87C11}">
+<ds:datastoreItem xmlns:ds="http://schemas.openxmlformats.org/officeDocument/2006/customXml" ds:itemID="{58C0B504-ED80-4D40-A1A4-3E82A9DE0B65}">
   <ds:schemaRefs>
     <ds:schemaRef ds:uri="http://schemas.openxmlformats.org/officeDocument/2006/bibliography"/>
   </ds:schemaRefs>

</xml_diff>